<commit_message>
updating change set description
</commit_message>
<xml_diff>
--- a/randoop-NET-src/ChangeSets.docx
+++ b/randoop-NET-src/ChangeSets.docx
@@ -35,8 +35,6 @@
         </w:rPr>
         <w:t xml:space="preserve">including </w:t>
       </w:r>
-      <w:bookmarkStart w:id="0" w:name="_GoBack"/>
-      <w:bookmarkEnd w:id="0"/>
       <w:r>
         <w:rPr>
           <w:sz w:val="28"/>
@@ -209,6 +207,64 @@
           <w:szCs w:val="24"/>
         </w:rPr>
         <w:t xml:space="preserve">. </w:t>
+      </w:r>
+      <w:r>
+        <w:rPr>
+          <w:sz w:val="24"/>
+          <w:szCs w:val="24"/>
+        </w:rPr>
+        <w:t>In order to accomplish this, a tool (</w:t>
+      </w:r>
+      <w:r>
+        <w:rPr>
+          <w:sz w:val="24"/>
+          <w:szCs w:val="24"/>
+        </w:rPr>
+        <w:t>packages\Mono.Cecil.0.9.5.3</w:t>
+      </w:r>
+      <w:r>
+        <w:rPr>
+          <w:sz w:val="24"/>
+          <w:szCs w:val="24"/>
+        </w:rPr>
+        <w:t>) is added and used in</w:t>
+      </w:r>
+      <w:r>
+        <w:rPr>
+          <w:sz w:val="24"/>
+          <w:szCs w:val="24"/>
+        </w:rPr>
+        <w:t xml:space="preserve"> this project.</w:t>
+      </w:r>
+      <w:r>
+        <w:rPr>
+          <w:sz w:val="24"/>
+          <w:szCs w:val="24"/>
+        </w:rPr>
+        <w:t xml:space="preserve"> Accordingly, the Post-Build script (i.e., “</w:t>
+      </w:r>
+      <w:r>
+        <w:rPr>
+          <w:sz w:val="24"/>
+          <w:szCs w:val="24"/>
+        </w:rPr>
+        <w:t>createzip</w:t>
+      </w:r>
+      <w:r>
+        <w:rPr>
+          <w:sz w:val="24"/>
+          <w:szCs w:val="24"/>
+        </w:rPr>
+        <w:t>.bat”</w:t>
+      </w:r>
+      <w:bookmarkStart w:id="0" w:name="_GoBack"/>
+      <w:bookmarkEnd w:id="0"/>
+      <w:r>
+        <w:rPr>
+          <w:sz w:val="24"/>
+          <w:szCs w:val="24"/>
+        </w:rPr>
+        <w:t>) is modified.</w:t>
       </w:r>
     </w:p>
     <w:p>

</xml_diff>